<commit_message>
Update To-Do List Sequence Diagram.docx
</commit_message>
<xml_diff>
--- a/4ο Παραδοτέο/Δημήτρης/To-Do List Sequence Diagram.docx
+++ b/4ο Παραδοτέο/Δημήτρης/To-Do List Sequence Diagram.docx
@@ -8,10 +8,10 @@
           <w:noProof/>
         </w:rPr>
         <w:drawing>
-          <wp:inline distT="0" distB="0" distL="0" distR="0" wp14:anchorId="140B06C4" wp14:editId="322356AF">
-            <wp:extent cx="5943600" cy="2395220"/>
-            <wp:effectExtent l="0" t="0" r="0" b="5080"/>
-            <wp:docPr id="1" name="Εικόνα 1"/>
+          <wp:inline distT="0" distB="0" distL="0" distR="0" wp14:anchorId="30B9FFBA" wp14:editId="54CFF3D0">
+            <wp:extent cx="5943600" cy="2748915"/>
+            <wp:effectExtent l="0" t="0" r="0" b="0"/>
+            <wp:docPr id="2" name="Εικόνα 2"/>
             <wp:cNvGraphicFramePr>
               <a:graphicFrameLocks xmlns:a="http://schemas.openxmlformats.org/drawingml/2006/main" noChangeAspect="1"/>
             </wp:cNvGraphicFramePr>
@@ -25,7 +25,7 @@
                     </pic:cNvPicPr>
                   </pic:nvPicPr>
                   <pic:blipFill>
-                    <a:blip r:embed="rId4">
+                    <a:blip r:embed="rId4" cstate="print">
                       <a:extLst>
                         <a:ext uri="{28A0092B-C50C-407E-A947-70E740481C1C}">
                           <a14:useLocalDpi xmlns:a14="http://schemas.microsoft.com/office/drawing/2010/main" val="0"/>
@@ -40,7 +40,7 @@
                   <pic:spPr bwMode="auto">
                     <a:xfrm>
                       <a:off x="0" y="0"/>
-                      <a:ext cx="5943600" cy="2395220"/>
+                      <a:ext cx="5943600" cy="2748915"/>
                     </a:xfrm>
                     <a:prstGeom prst="rect">
                       <a:avLst/>
@@ -190,6 +190,7 @@
     <w:lsdException w:name="HTML Sample" w:semiHidden="1" w:unhideWhenUsed="1"/>
     <w:lsdException w:name="HTML Typewriter" w:semiHidden="1" w:unhideWhenUsed="1"/>
     <w:lsdException w:name="HTML Variable" w:semiHidden="1" w:unhideWhenUsed="1"/>
+    <w:lsdException w:name="Normal Table" w:semiHidden="1" w:unhideWhenUsed="1"/>
     <w:lsdException w:name="annotation subject" w:semiHidden="1" w:unhideWhenUsed="1"/>
     <w:lsdException w:name="No List" w:semiHidden="1" w:unhideWhenUsed="1"/>
     <w:lsdException w:name="Outline List 1" w:semiHidden="1" w:unhideWhenUsed="1"/>
@@ -236,8 +237,10 @@
     <w:lsdException w:name="Table Subtle 2" w:semiHidden="1" w:unhideWhenUsed="1"/>
     <w:lsdException w:name="Table Web 1" w:semiHidden="1" w:unhideWhenUsed="1"/>
     <w:lsdException w:name="Table Web 2" w:semiHidden="1" w:unhideWhenUsed="1"/>
+    <w:lsdException w:name="Table Web 3" w:semiHidden="1" w:unhideWhenUsed="1"/>
     <w:lsdException w:name="Balloon Text" w:semiHidden="1" w:unhideWhenUsed="1"/>
     <w:lsdException w:name="Table Grid" w:uiPriority="39"/>
+    <w:lsdException w:name="Table Theme" w:semiHidden="1" w:unhideWhenUsed="1"/>
     <w:lsdException w:name="Placeholder Text" w:semiHidden="1"/>
     <w:lsdException w:name="No Spacing" w:uiPriority="1" w:qFormat="1"/>
     <w:lsdException w:name="Light Shading" w:uiPriority="60"/>

</xml_diff>